<commit_message>
Hashing lab commit 1
</commit_message>
<xml_diff>
--- a/Algorithms/Звіт.docx
+++ b/Algorithms/Звіт.docx
@@ -2472,6 +2472,15 @@
                       <w:szCs w:val="28"/>
                       <w:lang w:val="uk-UA"/>
                     </w:rPr>
+                    <m:t>+1</m:t>
+                  </m:r>
+                  <m:r>
+                    <w:rPr>
+                      <w:rFonts w:ascii="Cambria Math" w:hAnsi="Cambria Math"/>
+                      <w:sz w:val="28"/>
+                      <w:szCs w:val="28"/>
+                      <w:lang w:val="uk-UA"/>
+                    </w:rPr>
                     <m:t xml:space="preserve">, </m:t>
                   </m:r>
                   <m:r>
@@ -2518,6 +2527,15 @@
                       </m:r>
                     </m:e>
                   </m:d>
+                  <m:r>
+                    <w:rPr>
+                      <w:rFonts w:ascii="Cambria Math" w:hAnsi="Cambria Math"/>
+                      <w:sz w:val="28"/>
+                      <w:szCs w:val="28"/>
+                      <w:lang w:val="uk-UA"/>
+                    </w:rPr>
+                    <m:t>+1</m:t>
+                  </m:r>
                   <m:r>
                     <w:rPr>
                       <w:rFonts w:ascii="Cambria Math" w:hAnsi="Cambria Math"/>
@@ -2728,6 +2746,15 @@
                       <w:szCs w:val="28"/>
                       <w:lang w:val="uk-UA"/>
                     </w:rPr>
+                    <m:t>+1</m:t>
+                  </m:r>
+                  <m:r>
+                    <w:rPr>
+                      <w:rFonts w:ascii="Cambria Math" w:eastAsia="Cambria Math" w:hAnsi="Cambria Math" w:cs="Cambria Math"/>
+                      <w:sz w:val="28"/>
+                      <w:szCs w:val="28"/>
+                      <w:lang w:val="uk-UA"/>
+                    </w:rPr>
                     <m:t xml:space="preserve">, </m:t>
                   </m:r>
                   <m:r>
@@ -4278,6 +4305,15 @@
                       <w:szCs w:val="28"/>
                       <w:lang w:val="uk-UA"/>
                     </w:rPr>
+                    <m:t>+1</m:t>
+                  </m:r>
+                  <m:r>
+                    <w:rPr>
+                      <w:rFonts w:ascii="Cambria Math" w:hAnsi="Cambria Math"/>
+                      <w:sz w:val="28"/>
+                      <w:szCs w:val="28"/>
+                      <w:lang w:val="uk-UA"/>
+                    </w:rPr>
                     <m:t xml:space="preserve">, </m:t>
                   </m:r>
                   <m:r>
@@ -4324,6 +4360,15 @@
                       </m:r>
                     </m:e>
                   </m:d>
+                  <m:r>
+                    <w:rPr>
+                      <w:rFonts w:ascii="Cambria Math" w:hAnsi="Cambria Math"/>
+                      <w:sz w:val="28"/>
+                      <w:szCs w:val="28"/>
+                      <w:lang w:val="uk-UA"/>
+                    </w:rPr>
+                    <m:t>+1</m:t>
+                  </m:r>
                   <m:r>
                     <w:rPr>
                       <w:rFonts w:ascii="Cambria Math" w:hAnsi="Cambria Math"/>
@@ -5038,7 +5083,6 @@
           <w:szCs w:val="28"/>
           <w:lang w:val="en-US"/>
         </w:rPr>
-        <w:lastRenderedPageBreak/>
         <w:t xml:space="preserve">         </w:t>
       </w:r>
       <m:oMath>
@@ -8118,6 +8162,7 @@
           <w:szCs w:val="28"/>
           <w:lang w:val="uk-UA"/>
         </w:rPr>
+        <w:lastRenderedPageBreak/>
         <w:tab/>
       </w:r>
       <w:r>
@@ -8448,7 +8493,6 @@
             <w:szCs w:val="28"/>
             <w:lang w:val="uk-UA"/>
           </w:rPr>
-          <w:lastRenderedPageBreak/>
           <m:t xml:space="preserve"> </m:t>
         </m:r>
         <m:r>
@@ -12006,6 +12050,7 @@
           <w:szCs w:val="28"/>
           <w:lang w:val="uk-UA"/>
         </w:rPr>
+        <w:lastRenderedPageBreak/>
         <w:tab/>
       </w:r>
       <w:r>
@@ -12496,7 +12541,6 @@
           <w:szCs w:val="28"/>
           <w:lang w:val="uk-UA"/>
         </w:rPr>
-        <w:lastRenderedPageBreak/>
         <w:tab/>
       </w:r>
       <w:r>
@@ -15890,6 +15934,7 @@
           <w:szCs w:val="28"/>
           <w:lang w:val="uk-UA"/>
         </w:rPr>
+        <w:lastRenderedPageBreak/>
         <w:t xml:space="preserve">Розмір вхідних даних – довжина рядків </w:t>
       </w:r>
       <m:oMath>
@@ -16217,7 +16262,6 @@
           <w:szCs w:val="28"/>
           <w:lang w:val="uk-UA"/>
         </w:rPr>
-        <w:lastRenderedPageBreak/>
         <w:t xml:space="preserve">Необмежена відстань </w:t>
       </w:r>
       <w:proofErr w:type="spellStart"/>
@@ -17517,6 +17561,7 @@
           <w:szCs w:val="28"/>
           <w:lang w:val="uk-UA"/>
         </w:rPr>
+        <w:lastRenderedPageBreak/>
         <w:t xml:space="preserve">Вхідні дані вводяться з текстового </w:t>
       </w:r>
       <w:proofErr w:type="spellStart"/>
@@ -17559,7 +17604,6 @@
           <w:szCs w:val="28"/>
           <w:lang w:val="uk-UA"/>
         </w:rPr>
-        <w:lastRenderedPageBreak/>
         <w:t>Тестові приклади</w:t>
       </w:r>
     </w:p>
@@ -18361,10 +18405,12 @@
         <w:rPr>
           <w:rFonts w:ascii="Times New Roman" w:hAnsi="Times New Roman"/>
           <w:b/>
-          <w:sz w:val="28"/>
-          <w:szCs w:val="28"/>
-          <w:lang w:val="uk-UA"/>
-        </w:rPr>
+          <w:noProof/>
+          <w:sz w:val="28"/>
+          <w:szCs w:val="28"/>
+          <w:lang w:val="uk-UA"/>
+        </w:rPr>
+        <w:lastRenderedPageBreak/>
         <w:drawing>
           <wp:inline distT="0" distB="0" distL="0" distR="0" wp14:anchorId="6CB99B85" wp14:editId="62E87F35">
             <wp:extent cx="3886742" cy="2419688"/>
@@ -18435,7 +18481,6 @@
           <w:b/>
           <w:sz w:val="28"/>
           <w:szCs w:val="28"/>
-          <w:lang w:val="en-US"/>
         </w:rPr>
       </w:pPr>
       <w:proofErr w:type="spellStart"/>
@@ -18446,7 +18491,6 @@
           <w:sz w:val="28"/>
           <w:szCs w:val="28"/>
         </w:rPr>
-        <w:lastRenderedPageBreak/>
         <w:t>Висновки</w:t>
       </w:r>
       <w:proofErr w:type="spellEnd"/>
@@ -18653,7 +18697,18 @@
           <w:szCs w:val="28"/>
           <w:lang w:val="uk-UA"/>
         </w:rPr>
-        <w:t xml:space="preserve">обмеженої відстань не є метрикою. </w:t>
+        <w:t>обмеженої відстань не є метрик</w:t>
+      </w:r>
+      <w:bookmarkStart w:id="0" w:name="_GoBack"/>
+      <w:bookmarkEnd w:id="0"/>
+      <w:r>
+        <w:rPr>
+          <w:rFonts w:ascii="Times New Roman" w:hAnsi="Times New Roman"/>
+          <w:sz w:val="28"/>
+          <w:szCs w:val="28"/>
+          <w:lang w:val="uk-UA"/>
+        </w:rPr>
+        <w:t xml:space="preserve">ою. </w:t>
       </w:r>
       <w:r>
         <w:rPr>
@@ -18851,8 +18906,6 @@
           <w:lang w:val="uk-UA"/>
         </w:rPr>
       </w:pPr>
-      <w:bookmarkStart w:id="0" w:name="_GoBack"/>
-      <w:bookmarkEnd w:id="0"/>
     </w:p>
     <w:p>
       <w:pPr>

</xml_diff>